<commit_message>
Add bookstore user interface
</commit_message>
<xml_diff>
--- a/Report/Project Report.docx
+++ b/Report/Project Report.docx
@@ -708,6 +708,7 @@
         </w:rPr>
         <w:t>(</w:t>
       </w:r>
+      <w:proofErr w:type="spellStart"/>
       <w:r>
         <w:rPr>
           <w:u w:val="single"/>
@@ -715,11 +716,32 @@
         </w:rPr>
         <w:t>author_id</w:t>
       </w:r>
-      <w:r>
-        <w:rPr>
-          <w:lang w:val="en-US"/>
-        </w:rPr>
-        <w:t>, author_first_name, author_last_name)</w:t>
+      <w:proofErr w:type="spellEnd"/>
+      <w:r>
+        <w:rPr>
+          <w:lang w:val="en-US"/>
+        </w:rPr>
+        <w:t xml:space="preserve">, </w:t>
+      </w:r>
+      <w:proofErr w:type="spellStart"/>
+      <w:r>
+        <w:rPr>
+          <w:lang w:val="en-US"/>
+        </w:rPr>
+        <w:t>author_</w:t>
+      </w:r>
+      <w:r>
+        <w:rPr>
+          <w:lang w:val="en-US"/>
+        </w:rPr>
+        <w:t>name</w:t>
+      </w:r>
+      <w:proofErr w:type="spellEnd"/>
+      <w:r>
+        <w:rPr>
+          <w:lang w:val="en-US"/>
+        </w:rPr>
+        <w:t>)</w:t>
       </w:r>
     </w:p>
     <w:p>
@@ -1393,19 +1415,7 @@
         <w:rPr>
           <w:lang w:val="en-US"/>
         </w:rPr>
-        <w:t xml:space="preserve">ISBN -&gt; available: result = </w:t>
-      </w:r>
-      <w:r>
-        <w:rPr>
-          <w:lang w:val="en-US"/>
-        </w:rPr>
-        <w:t>ISBN, genre_id, publisher_id, num_pages</w:t>
-      </w:r>
-      <w:r>
-        <w:rPr>
-          <w:lang w:val="en-US"/>
-        </w:rPr>
-        <w:t>, available</w:t>
+        <w:t>ISBN -&gt; available: result = ISBN, genre_id, publisher_id, num_pages, available</w:t>
       </w:r>
     </w:p>
     <w:p>
@@ -1442,13 +1452,7 @@
         <w:rPr>
           <w:lang w:val="en-US"/>
         </w:rPr>
-        <w:t>ISBN, genre_id, publisher_id, num_pages, available</w:t>
-      </w:r>
-      <w:r>
-        <w:rPr>
-          <w:lang w:val="en-US"/>
-        </w:rPr>
-        <w:t xml:space="preserve">, </w:t>
+        <w:t xml:space="preserve">ISBN, genre_id, publisher_id, num_pages, available, </w:t>
       </w:r>
       <w:r>
         <w:rPr>
@@ -1716,33 +1720,306 @@
           <w:lang w:val="en-US"/>
         </w:rPr>
       </w:pPr>
+      <w:proofErr w:type="spellStart"/>
+      <w:r>
+        <w:rPr>
+          <w:lang w:val="en-US"/>
+        </w:rPr>
+        <w:t>genre_id</w:t>
+      </w:r>
+      <w:proofErr w:type="spellEnd"/>
+      <w:r>
+        <w:rPr>
+          <w:lang w:val="en-US"/>
+        </w:rPr>
+        <w:t xml:space="preserve"> -&gt; </w:t>
+      </w:r>
+      <w:proofErr w:type="spellStart"/>
+      <w:r>
+        <w:rPr>
+          <w:lang w:val="en-US"/>
+        </w:rPr>
+        <w:t>genre_</w:t>
+      </w:r>
+      <w:r>
+        <w:rPr>
+          <w:lang w:val="en-US"/>
+        </w:rPr>
+        <w:t>name</w:t>
+      </w:r>
+      <w:proofErr w:type="spellEnd"/>
+    </w:p>
+    <w:p>
+      <w:pPr>
+        <w:rPr>
+          <w:lang w:val="en-US"/>
+        </w:rPr>
+      </w:pPr>
+      <w:proofErr w:type="spellStart"/>
+      <w:r>
+        <w:rPr>
+          <w:lang w:val="en-US"/>
+        </w:rPr>
+        <w:t>genre_name</w:t>
+      </w:r>
+      <w:proofErr w:type="spellEnd"/>
+      <w:r>
+        <w:rPr>
+          <w:lang w:val="en-US"/>
+        </w:rPr>
+        <w:t xml:space="preserve"> -&gt;</w:t>
+      </w:r>
+      <w:r>
+        <w:rPr>
+          <w:lang w:val="en-US"/>
+        </w:rPr>
+        <w:t xml:space="preserve"> </w:t>
+      </w:r>
+      <w:proofErr w:type="spellStart"/>
+      <w:r>
+        <w:rPr>
+          <w:lang w:val="en-US"/>
+        </w:rPr>
+        <w:t>genre_id</w:t>
+      </w:r>
+      <w:proofErr w:type="spellEnd"/>
+      <w:r>
+        <w:rPr>
+          <w:lang w:val="en-US"/>
+        </w:rPr>
+        <w:t xml:space="preserve"> </w:t>
+      </w:r>
+      <w:r>
+        <w:rPr>
+          <w:lang w:val="en-US"/>
+        </w:rPr>
+        <w:t>}</w:t>
+      </w:r>
+    </w:p>
+    <w:p>
+      <w:pPr>
+        <w:rPr>
+          <w:lang w:val="en-US"/>
+        </w:rPr>
+      </w:pPr>
+      <w:proofErr w:type="spellStart"/>
+      <w:r>
+        <w:rPr>
+          <w:lang w:val="en-US"/>
+        </w:rPr>
+        <w:t>genre_id</w:t>
+      </w:r>
+      <w:proofErr w:type="spellEnd"/>
+      <w:r>
+        <w:rPr>
+          <w:lang w:val="en-US"/>
+        </w:rPr>
+        <w:t xml:space="preserve"> </w:t>
+      </w:r>
+      <w:r>
+        <w:rPr>
+          <w:lang w:val="en-US"/>
+        </w:rPr>
+        <w:t xml:space="preserve">and </w:t>
+      </w:r>
+      <w:proofErr w:type="spellStart"/>
+      <w:r>
+        <w:rPr>
+          <w:lang w:val="en-US"/>
+        </w:rPr>
+        <w:t>genre_name</w:t>
+      </w:r>
+      <w:proofErr w:type="spellEnd"/>
+      <w:r>
+        <w:rPr>
+          <w:lang w:val="en-US"/>
+        </w:rPr>
+        <w:t xml:space="preserve"> are the </w:t>
+      </w:r>
+      <w:r>
+        <w:rPr>
+          <w:lang w:val="en-US"/>
+        </w:rPr>
+        <w:t>key</w:t>
+      </w:r>
+      <w:r>
+        <w:rPr>
+          <w:lang w:val="en-US"/>
+        </w:rPr>
+        <w:t>s</w:t>
+      </w:r>
+      <w:r>
+        <w:rPr>
+          <w:lang w:val="en-US"/>
+        </w:rPr>
+        <w:t xml:space="preserve"> in </w:t>
+      </w:r>
+      <w:r>
+        <w:rPr>
+          <w:lang w:val="en-US"/>
+        </w:rPr>
+        <w:t>the</w:t>
+      </w:r>
+      <w:r>
+        <w:rPr>
+          <w:lang w:val="en-US"/>
+        </w:rPr>
+        <w:t xml:space="preserve"> nontrivial functional dependency. To examine whether genre_id is a superkey for the relation, we determine </w:t>
+      </w:r>
+      <w:r>
+        <w:rPr>
+          <w:lang w:val="en-US"/>
+        </w:rPr>
+        <w:t>(</w:t>
+      </w:r>
+      <w:r>
+        <w:rPr>
+          <w:lang w:val="en-US"/>
+        </w:rPr>
+        <w:t>genre_id</w:t>
+      </w:r>
+      <w:r>
+        <w:rPr>
+          <w:lang w:val="en-US"/>
+        </w:rPr>
+        <w:t>)</w:t>
+      </w:r>
+      <w:r>
+        <w:rPr>
+          <w:vertAlign w:val="superscript"/>
+          <w:lang w:val="en-US"/>
+        </w:rPr>
+        <w:t>+</w:t>
+      </w:r>
+      <w:r>
+        <w:rPr>
+          <w:lang w:val="en-US"/>
+        </w:rPr>
+        <w:t>, the closure of genre_id under F:</w:t>
+      </w:r>
+    </w:p>
+    <w:p>
+      <w:pPr>
+        <w:rPr>
+          <w:lang w:val="en-US"/>
+        </w:rPr>
+      </w:pPr>
+      <w:r>
+        <w:rPr>
+          <w:lang w:val="en-US"/>
+        </w:rPr>
+        <w:t>result = genre_id</w:t>
+      </w:r>
+    </w:p>
+    <w:p>
+      <w:pPr>
+        <w:rPr>
+          <w:lang w:val="en-US"/>
+        </w:rPr>
+      </w:pPr>
       <w:r>
         <w:rPr>
           <w:lang w:val="en-US"/>
         </w:rPr>
         <w:t xml:space="preserve">genre_id -&gt; </w:t>
       </w:r>
+      <w:r>
+        <w:rPr>
+          <w:lang w:val="en-US"/>
+        </w:rPr>
+        <w:t>genre_</w:t>
+      </w:r>
+      <w:r>
+        <w:rPr>
+          <w:lang w:val="en-US"/>
+        </w:rPr>
+        <w:t xml:space="preserve">name: result = genre_id, </w:t>
+      </w:r>
+      <w:r>
+        <w:rPr>
+          <w:lang w:val="en-US"/>
+        </w:rPr>
+        <w:t>genre_name</w:t>
+      </w:r>
+    </w:p>
+    <w:p>
+      <w:pPr>
+        <w:rPr>
+          <w:lang w:val="en-US"/>
+        </w:rPr>
+      </w:pPr>
+      <w:r>
+        <w:rPr>
+          <w:lang w:val="en-US"/>
+        </w:rPr>
+        <w:t>(</w:t>
+      </w:r>
+      <w:proofErr w:type="gramStart"/>
+      <w:r>
+        <w:rPr>
+          <w:lang w:val="en-US"/>
+        </w:rPr>
+        <w:t>genre</w:t>
+      </w:r>
+      <w:proofErr w:type="gramEnd"/>
+      <w:r>
+        <w:rPr>
+          <w:lang w:val="en-US"/>
+        </w:rPr>
+        <w:t>_id)</w:t>
+      </w:r>
+      <w:r>
+        <w:rPr>
+          <w:vertAlign w:val="superscript"/>
+          <w:lang w:val="en-US"/>
+        </w:rPr>
+        <w:t>+</w:t>
+      </w:r>
+      <w:r>
+        <w:rPr>
+          <w:lang w:val="en-US"/>
+        </w:rPr>
+        <w:t xml:space="preserve"> = (genre_id, </w:t>
+      </w:r>
+      <w:r>
+        <w:rPr>
+          <w:lang w:val="en-US"/>
+        </w:rPr>
+        <w:t>genre_name</w:t>
+      </w:r>
+      <w:r>
+        <w:rPr>
+          <w:lang w:val="en-US"/>
+        </w:rPr>
+        <w:t>)</w:t>
+      </w:r>
+    </w:p>
+    <w:p>
+      <w:pPr>
+        <w:rPr>
+          <w:lang w:val="en-US"/>
+        </w:rPr>
+      </w:pPr>
+      <w:r>
+        <w:rPr>
+          <w:lang w:val="en-US"/>
+        </w:rPr>
+        <w:t xml:space="preserve">Next, examining whether </w:t>
+      </w:r>
       <w:proofErr w:type="spellStart"/>
       <w:r>
         <w:rPr>
           <w:lang w:val="en-US"/>
         </w:rPr>
-        <w:t>genre_</w:t>
-      </w:r>
-      <w:r>
-        <w:rPr>
-          <w:lang w:val="en-US"/>
-        </w:rPr>
-        <w:t>name</w:t>
+        <w:t>genre_name</w:t>
       </w:r>
       <w:proofErr w:type="spellEnd"/>
-    </w:p>
-    <w:p>
-      <w:pPr>
-        <w:rPr>
-          <w:lang w:val="en-US"/>
-        </w:rPr>
-      </w:pPr>
+      <w:r>
+        <w:rPr>
+          <w:lang w:val="en-US"/>
+        </w:rPr>
+        <w:t xml:space="preserve"> is a superkey for the relation, we determine (</w:t>
+      </w:r>
       <w:proofErr w:type="spellStart"/>
       <w:r>
         <w:rPr>
@@ -1755,44 +2032,20 @@
         <w:rPr>
           <w:lang w:val="en-US"/>
         </w:rPr>
-        <w:t xml:space="preserve"> -&gt;</w:t>
-      </w:r>
-      <w:r>
-        <w:rPr>
-          <w:lang w:val="en-US"/>
-        </w:rPr>
-        <w:t xml:space="preserve"> </w:t>
-      </w:r>
-      <w:r>
-        <w:rPr>
-          <w:lang w:val="en-US"/>
-        </w:rPr>
-        <w:t xml:space="preserve">genre_id </w:t>
-      </w:r>
-      <w:r>
-        <w:rPr>
-          <w:lang w:val="en-US"/>
-        </w:rPr>
-        <w:t>}</w:t>
-      </w:r>
-    </w:p>
-    <w:p>
-      <w:pPr>
-        <w:rPr>
-          <w:lang w:val="en-US"/>
-        </w:rPr>
-      </w:pPr>
-      <w:r>
-        <w:rPr>
-          <w:lang w:val="en-US"/>
-        </w:rPr>
-        <w:t xml:space="preserve">genre_id </w:t>
-      </w:r>
-      <w:r>
-        <w:rPr>
-          <w:lang w:val="en-US"/>
-        </w:rPr>
-        <w:t xml:space="preserve">and </w:t>
+        <w:t>)</w:t>
+      </w:r>
+      <w:r>
+        <w:rPr>
+          <w:vertAlign w:val="superscript"/>
+          <w:lang w:val="en-US"/>
+        </w:rPr>
+        <w:t>+</w:t>
+      </w:r>
+      <w:r>
+        <w:rPr>
+          <w:lang w:val="en-US"/>
+        </w:rPr>
+        <w:t xml:space="preserve">, the closure of </w:t>
       </w:r>
       <w:proofErr w:type="spellStart"/>
       <w:r>
@@ -1806,298 +2059,77 @@
         <w:rPr>
           <w:lang w:val="en-US"/>
         </w:rPr>
-        <w:t xml:space="preserve"> are the </w:t>
-      </w:r>
-      <w:r>
-        <w:rPr>
-          <w:lang w:val="en-US"/>
-        </w:rPr>
-        <w:t>key</w:t>
-      </w:r>
-      <w:r>
-        <w:rPr>
-          <w:lang w:val="en-US"/>
-        </w:rPr>
-        <w:t>s</w:t>
-      </w:r>
-      <w:r>
-        <w:rPr>
-          <w:lang w:val="en-US"/>
-        </w:rPr>
-        <w:t xml:space="preserve"> in </w:t>
-      </w:r>
-      <w:r>
-        <w:rPr>
-          <w:lang w:val="en-US"/>
-        </w:rPr>
-        <w:t>the</w:t>
-      </w:r>
-      <w:r>
-        <w:rPr>
-          <w:lang w:val="en-US"/>
-        </w:rPr>
-        <w:t xml:space="preserve"> nontrivial functional dependency. To examine whether genre_id is a superkey for the relation, we determine </w:t>
-      </w:r>
-      <w:r>
-        <w:rPr>
-          <w:lang w:val="en-US"/>
-        </w:rPr>
-        <w:t>(</w:t>
-      </w:r>
+        <w:t xml:space="preserve"> under F:</w:t>
+      </w:r>
+    </w:p>
+    <w:p>
+      <w:pPr>
+        <w:rPr>
+          <w:lang w:val="en-US"/>
+        </w:rPr>
+      </w:pPr>
+      <w:r>
+        <w:rPr>
+          <w:lang w:val="en-US"/>
+        </w:rPr>
+        <w:t xml:space="preserve">result = </w:t>
+      </w:r>
+      <w:proofErr w:type="spellStart"/>
+      <w:r>
+        <w:rPr>
+          <w:lang w:val="en-US"/>
+        </w:rPr>
+        <w:t>genre_name</w:t>
+      </w:r>
+      <w:proofErr w:type="spellEnd"/>
+    </w:p>
+    <w:p>
+      <w:pPr>
+        <w:rPr>
+          <w:lang w:val="en-US"/>
+        </w:rPr>
+      </w:pPr>
+      <w:proofErr w:type="spellStart"/>
+      <w:r>
+        <w:rPr>
+          <w:lang w:val="en-US"/>
+        </w:rPr>
+        <w:t>genre_name</w:t>
+      </w:r>
+      <w:proofErr w:type="spellEnd"/>
+      <w:r>
+        <w:rPr>
+          <w:lang w:val="en-US"/>
+        </w:rPr>
+        <w:t xml:space="preserve"> -&gt; </w:t>
+      </w:r>
+      <w:proofErr w:type="spellStart"/>
       <w:r>
         <w:rPr>
           <w:lang w:val="en-US"/>
         </w:rPr>
         <w:t>genre_id</w:t>
       </w:r>
-      <w:r>
-        <w:rPr>
-          <w:lang w:val="en-US"/>
-        </w:rPr>
-        <w:t>)</w:t>
-      </w:r>
-      <w:r>
-        <w:rPr>
-          <w:vertAlign w:val="superscript"/>
-          <w:lang w:val="en-US"/>
-        </w:rPr>
-        <w:t>+</w:t>
-      </w:r>
-      <w:r>
-        <w:rPr>
-          <w:lang w:val="en-US"/>
-        </w:rPr>
-        <w:t>, the closure of genre_id under F:</w:t>
-      </w:r>
-    </w:p>
-    <w:p>
-      <w:pPr>
-        <w:rPr>
-          <w:lang w:val="en-US"/>
-        </w:rPr>
-      </w:pPr>
-      <w:r>
-        <w:rPr>
-          <w:lang w:val="en-US"/>
-        </w:rPr>
-        <w:t>result = genre_id</w:t>
-      </w:r>
-    </w:p>
-    <w:p>
-      <w:pPr>
-        <w:rPr>
-          <w:lang w:val="en-US"/>
-        </w:rPr>
-      </w:pPr>
-      <w:r>
-        <w:rPr>
-          <w:lang w:val="en-US"/>
-        </w:rPr>
-        <w:t xml:space="preserve">genre_id -&gt; </w:t>
-      </w:r>
-      <w:r>
-        <w:rPr>
-          <w:lang w:val="en-US"/>
-        </w:rPr>
-        <w:t>genre_</w:t>
-      </w:r>
-      <w:r>
-        <w:rPr>
-          <w:lang w:val="en-US"/>
-        </w:rPr>
-        <w:t xml:space="preserve">name: result = genre_id, </w:t>
-      </w:r>
-      <w:r>
-        <w:rPr>
-          <w:lang w:val="en-US"/>
-        </w:rPr>
-        <w:t>genre_name</w:t>
-      </w:r>
-    </w:p>
-    <w:p>
-      <w:pPr>
-        <w:rPr>
-          <w:lang w:val="en-US"/>
-        </w:rPr>
-      </w:pPr>
-      <w:r>
-        <w:rPr>
-          <w:lang w:val="en-US"/>
-        </w:rPr>
-        <w:t>(</w:t>
-      </w:r>
-      <w:proofErr w:type="gramStart"/>
-      <w:r>
-        <w:rPr>
-          <w:lang w:val="en-US"/>
-        </w:rPr>
-        <w:t>genre</w:t>
-      </w:r>
-      <w:proofErr w:type="gramEnd"/>
-      <w:r>
-        <w:rPr>
-          <w:lang w:val="en-US"/>
-        </w:rPr>
-        <w:t>_id)</w:t>
-      </w:r>
-      <w:r>
-        <w:rPr>
-          <w:vertAlign w:val="superscript"/>
-          <w:lang w:val="en-US"/>
-        </w:rPr>
-        <w:t>+</w:t>
-      </w:r>
-      <w:r>
-        <w:rPr>
-          <w:lang w:val="en-US"/>
-        </w:rPr>
-        <w:t xml:space="preserve"> = (genre_id, </w:t>
-      </w:r>
-      <w:r>
-        <w:rPr>
-          <w:lang w:val="en-US"/>
-        </w:rPr>
-        <w:t>genre_name</w:t>
-      </w:r>
-      <w:r>
-        <w:rPr>
-          <w:lang w:val="en-US"/>
-        </w:rPr>
-        <w:t>)</w:t>
-      </w:r>
-    </w:p>
-    <w:p>
-      <w:pPr>
-        <w:rPr>
-          <w:lang w:val="en-US"/>
-        </w:rPr>
-      </w:pPr>
-      <w:r>
-        <w:rPr>
-          <w:lang w:val="en-US"/>
-        </w:rPr>
-        <w:t xml:space="preserve">Next, examining whether </w:t>
+      <w:proofErr w:type="spellEnd"/>
+      <w:r>
+        <w:rPr>
+          <w:lang w:val="en-US"/>
+        </w:rPr>
+        <w:t xml:space="preserve">: result = </w:t>
       </w:r>
       <w:proofErr w:type="spellStart"/>
       <w:r>
         <w:rPr>
           <w:lang w:val="en-US"/>
         </w:rPr>
-        <w:t>genre_name</w:t>
+        <w:t>genre_id</w:t>
       </w:r>
       <w:proofErr w:type="spellEnd"/>
       <w:r>
         <w:rPr>
           <w:lang w:val="en-US"/>
         </w:rPr>
-        <w:t xml:space="preserve"> is a superkey for the relation, we determine (</w:t>
-      </w:r>
-      <w:proofErr w:type="spellStart"/>
-      <w:r>
-        <w:rPr>
-          <w:lang w:val="en-US"/>
-        </w:rPr>
-        <w:t>genre_name</w:t>
-      </w:r>
-      <w:proofErr w:type="spellEnd"/>
-      <w:r>
-        <w:rPr>
-          <w:lang w:val="en-US"/>
-        </w:rPr>
-        <w:t>)</w:t>
-      </w:r>
-      <w:r>
-        <w:rPr>
-          <w:vertAlign w:val="superscript"/>
-          <w:lang w:val="en-US"/>
-        </w:rPr>
-        <w:t>+</w:t>
-      </w:r>
-      <w:r>
-        <w:rPr>
-          <w:lang w:val="en-US"/>
-        </w:rPr>
-        <w:t xml:space="preserve">, the closure of </w:t>
-      </w:r>
-      <w:proofErr w:type="spellStart"/>
-      <w:r>
-        <w:rPr>
-          <w:lang w:val="en-US"/>
-        </w:rPr>
-        <w:t>genre_name</w:t>
-      </w:r>
-      <w:proofErr w:type="spellEnd"/>
-      <w:r>
-        <w:rPr>
-          <w:lang w:val="en-US"/>
-        </w:rPr>
-        <w:t xml:space="preserve"> under F:</w:t>
-      </w:r>
-    </w:p>
-    <w:p>
-      <w:pPr>
-        <w:rPr>
-          <w:lang w:val="en-US"/>
-        </w:rPr>
-      </w:pPr>
-      <w:r>
-        <w:rPr>
-          <w:lang w:val="en-US"/>
-        </w:rPr>
-        <w:t xml:space="preserve">result = </w:t>
-      </w:r>
-      <w:proofErr w:type="spellStart"/>
-      <w:r>
-        <w:rPr>
-          <w:lang w:val="en-US"/>
-        </w:rPr>
-        <w:t>genre_</w:t>
-      </w:r>
-      <w:r>
-        <w:rPr>
-          <w:lang w:val="en-US"/>
-        </w:rPr>
-        <w:t>name</w:t>
-      </w:r>
-      <w:proofErr w:type="spellEnd"/>
-    </w:p>
-    <w:p>
-      <w:pPr>
-        <w:rPr>
-          <w:lang w:val="en-US"/>
-        </w:rPr>
-      </w:pPr>
-      <w:proofErr w:type="spellStart"/>
-      <w:r>
-        <w:rPr>
-          <w:lang w:val="en-US"/>
-        </w:rPr>
-        <w:t>genre_</w:t>
-      </w:r>
-      <w:r>
-        <w:rPr>
-          <w:lang w:val="en-US"/>
-        </w:rPr>
-        <w:t>name</w:t>
-      </w:r>
-      <w:proofErr w:type="spellEnd"/>
-      <w:r>
-        <w:rPr>
-          <w:lang w:val="en-US"/>
-        </w:rPr>
-        <w:t xml:space="preserve"> -&gt; genre_</w:t>
-      </w:r>
-      <w:r>
-        <w:rPr>
-          <w:lang w:val="en-US"/>
-        </w:rPr>
-        <w:t>id</w:t>
-      </w:r>
-      <w:r>
-        <w:rPr>
-          <w:lang w:val="en-US"/>
-        </w:rPr>
-        <w:t xml:space="preserve">: result = genre_id, </w:t>
+        <w:t xml:space="preserve">, </w:t>
       </w:r>
       <w:proofErr w:type="spellStart"/>
       <w:r>
@@ -2133,7 +2165,83 @@
         <w:rPr>
           <w:lang w:val="en-US"/>
         </w:rPr>
-        <w:t>_</w:t>
+        <w:t>_name</w:t>
+      </w:r>
+      <w:proofErr w:type="spellEnd"/>
+      <w:r>
+        <w:rPr>
+          <w:lang w:val="en-US"/>
+        </w:rPr>
+        <w:t>)</w:t>
+      </w:r>
+      <w:r>
+        <w:rPr>
+          <w:vertAlign w:val="superscript"/>
+          <w:lang w:val="en-US"/>
+        </w:rPr>
+        <w:t>+</w:t>
+      </w:r>
+      <w:r>
+        <w:rPr>
+          <w:lang w:val="en-US"/>
+        </w:rPr>
+        <w:t xml:space="preserve"> = (</w:t>
+      </w:r>
+      <w:proofErr w:type="spellStart"/>
+      <w:r>
+        <w:rPr>
+          <w:lang w:val="en-US"/>
+        </w:rPr>
+        <w:t>genre_id</w:t>
+      </w:r>
+      <w:proofErr w:type="spellEnd"/>
+      <w:r>
+        <w:rPr>
+          <w:lang w:val="en-US"/>
+        </w:rPr>
+        <w:t xml:space="preserve">, </w:t>
+      </w:r>
+      <w:proofErr w:type="spellStart"/>
+      <w:r>
+        <w:rPr>
+          <w:lang w:val="en-US"/>
+        </w:rPr>
+        <w:t>genre_name</w:t>
+      </w:r>
+      <w:proofErr w:type="spellEnd"/>
+      <w:r>
+        <w:rPr>
+          <w:lang w:val="en-US"/>
+        </w:rPr>
+        <w:t>)</w:t>
+      </w:r>
+    </w:p>
+    <w:p>
+      <w:pPr>
+        <w:rPr>
+          <w:lang w:val="en-US"/>
+        </w:rPr>
+      </w:pPr>
+      <w:proofErr w:type="gramStart"/>
+      <w:r>
+        <w:rPr>
+          <w:lang w:val="en-US"/>
+        </w:rPr>
+        <w:t>Thus</w:t>
+      </w:r>
+      <w:proofErr w:type="gramEnd"/>
+      <w:r>
+        <w:rPr>
+          <w:lang w:val="en-US"/>
+        </w:rPr>
+        <w:t xml:space="preserve"> we find that </w:t>
+      </w:r>
+      <w:proofErr w:type="spellStart"/>
+      <w:r>
+        <w:rPr>
+          <w:lang w:val="en-US"/>
+        </w:rPr>
+        <w:t>genre_</w:t>
       </w:r>
       <w:r>
         <w:rPr>
@@ -2146,6 +2254,326 @@
         <w:rPr>
           <w:lang w:val="en-US"/>
         </w:rPr>
+        <w:t xml:space="preserve"> is a superkey for the </w:t>
+      </w:r>
+      <w:r>
+        <w:rPr>
+          <w:lang w:val="en-US"/>
+        </w:rPr>
+        <w:t>genre</w:t>
+      </w:r>
+      <w:r>
+        <w:rPr>
+          <w:lang w:val="en-US"/>
+        </w:rPr>
+        <w:t xml:space="preserve"> relation. As </w:t>
+      </w:r>
+      <w:r>
+        <w:rPr>
+          <w:lang w:val="en-US"/>
+        </w:rPr>
+        <w:t>for all</w:t>
+      </w:r>
+      <w:r>
+        <w:rPr>
+          <w:lang w:val="en-US"/>
+        </w:rPr>
+        <w:t xml:space="preserve"> nontrivial functional dependencies</w:t>
+      </w:r>
+      <w:r>
+        <w:rPr>
+          <w:lang w:val="en-US"/>
+        </w:rPr>
+        <w:t>,</w:t>
+      </w:r>
+      <w:r>
+        <w:rPr>
+          <w:lang w:val="en-US"/>
+        </w:rPr>
+        <w:t xml:space="preserve"> </w:t>
+      </w:r>
+      <w:r>
+        <w:rPr>
+          <w:rFonts w:cstheme="minorHAnsi"/>
+          <w:lang w:val="en-US"/>
+        </w:rPr>
+        <w:t>α</w:t>
+      </w:r>
+      <w:r>
+        <w:rPr>
+          <w:lang w:val="en-US"/>
+        </w:rPr>
+        <w:t xml:space="preserve"> -&gt; </w:t>
+      </w:r>
+      <w:r>
+        <w:rPr>
+          <w:rFonts w:cstheme="minorHAnsi"/>
+          <w:lang w:val="en-US"/>
+        </w:rPr>
+        <w:t>β,</w:t>
+      </w:r>
+      <w:r>
+        <w:rPr>
+          <w:lang w:val="en-US"/>
+        </w:rPr>
+        <w:t xml:space="preserve"> </w:t>
+      </w:r>
+      <w:r>
+        <w:rPr>
+          <w:rFonts w:cstheme="minorHAnsi"/>
+          <w:lang w:val="en-US"/>
+        </w:rPr>
+        <w:t>α is a</w:t>
+      </w:r>
+      <w:r>
+        <w:rPr>
+          <w:lang w:val="en-US"/>
+        </w:rPr>
+        <w:t xml:space="preserve"> superkey for the </w:t>
+      </w:r>
+      <w:r>
+        <w:rPr>
+          <w:lang w:val="en-US"/>
+        </w:rPr>
+        <w:t>r</w:t>
+      </w:r>
+      <w:r>
+        <w:rPr>
+          <w:lang w:val="en-US"/>
+        </w:rPr>
+        <w:t xml:space="preserve">elation, the </w:t>
+      </w:r>
+      <w:r>
+        <w:rPr>
+          <w:lang w:val="en-US"/>
+        </w:rPr>
+        <w:t>genre</w:t>
+      </w:r>
+      <w:r>
+        <w:rPr>
+          <w:lang w:val="en-US"/>
+        </w:rPr>
+        <w:t>s</w:t>
+      </w:r>
+      <w:r>
+        <w:rPr>
+          <w:lang w:val="en-US"/>
+        </w:rPr>
+        <w:t xml:space="preserve"> relation is thus in BCNF. </w:t>
+      </w:r>
+    </w:p>
+    <w:p>
+      <w:pPr>
+        <w:rPr>
+          <w:lang w:val="en-US"/>
+        </w:rPr>
+      </w:pPr>
+    </w:p>
+    <w:p>
+      <w:pPr>
+        <w:rPr>
+          <w:lang w:val="en-US"/>
+        </w:rPr>
+      </w:pPr>
+      <w:r>
+        <w:rPr>
+          <w:lang w:val="en-US"/>
+        </w:rPr>
+        <w:t>The following are the set of nontrivial functional dependencies for the author</w:t>
+      </w:r>
+      <w:r>
+        <w:rPr>
+          <w:lang w:val="en-US"/>
+        </w:rPr>
+        <w:t>s</w:t>
+      </w:r>
+      <w:r>
+        <w:rPr>
+          <w:lang w:val="en-US"/>
+        </w:rPr>
+        <w:t xml:space="preserve"> relation:</w:t>
+      </w:r>
+    </w:p>
+    <w:p>
+      <w:pPr>
+        <w:rPr>
+          <w:lang w:val="en-US"/>
+        </w:rPr>
+      </w:pPr>
+      <w:r>
+        <w:rPr>
+          <w:lang w:val="en-US"/>
+        </w:rPr>
+        <w:t>F = {</w:t>
+      </w:r>
+    </w:p>
+    <w:p>
+      <w:pPr>
+        <w:rPr>
+          <w:lang w:val="en-US"/>
+        </w:rPr>
+      </w:pPr>
+      <w:proofErr w:type="spellStart"/>
+      <w:r>
+        <w:rPr>
+          <w:lang w:val="en-US"/>
+        </w:rPr>
+        <w:t>author_id</w:t>
+      </w:r>
+      <w:proofErr w:type="spellEnd"/>
+      <w:r>
+        <w:rPr>
+          <w:lang w:val="en-US"/>
+        </w:rPr>
+        <w:t xml:space="preserve"> -&gt; </w:t>
+      </w:r>
+      <w:proofErr w:type="spellStart"/>
+      <w:r>
+        <w:rPr>
+          <w:lang w:val="en-US"/>
+        </w:rPr>
+        <w:t>author_</w:t>
+      </w:r>
+      <w:r>
+        <w:rPr>
+          <w:lang w:val="en-US"/>
+        </w:rPr>
+        <w:t>name</w:t>
+      </w:r>
+      <w:proofErr w:type="spellEnd"/>
+      <w:r>
+        <w:rPr>
+          <w:lang w:val="en-US"/>
+        </w:rPr>
+        <w:t xml:space="preserve"> }</w:t>
+      </w:r>
+    </w:p>
+    <w:p>
+      <w:pPr>
+        <w:rPr>
+          <w:lang w:val="en-US"/>
+        </w:rPr>
+      </w:pPr>
+      <w:r>
+        <w:rPr>
+          <w:lang w:val="en-US"/>
+        </w:rPr>
+        <w:t>author_id is the sole key in each nontrivial functional dependency. To examine whether author_id is a superkey for the relation, we determine (author_id)</w:t>
+      </w:r>
+      <w:r>
+        <w:rPr>
+          <w:vertAlign w:val="superscript"/>
+          <w:lang w:val="en-US"/>
+        </w:rPr>
+        <w:t>+</w:t>
+      </w:r>
+      <w:r>
+        <w:rPr>
+          <w:lang w:val="en-US"/>
+        </w:rPr>
+        <w:t xml:space="preserve">, the closure of </w:t>
+      </w:r>
+      <w:proofErr w:type="spellStart"/>
+      <w:r>
+        <w:rPr>
+          <w:lang w:val="en-US"/>
+        </w:rPr>
+        <w:t>author_id</w:t>
+      </w:r>
+      <w:proofErr w:type="spellEnd"/>
+      <w:r>
+        <w:rPr>
+          <w:lang w:val="en-US"/>
+        </w:rPr>
+        <w:t xml:space="preserve"> under F:</w:t>
+      </w:r>
+    </w:p>
+    <w:p>
+      <w:pPr>
+        <w:rPr>
+          <w:lang w:val="en-US"/>
+        </w:rPr>
+      </w:pPr>
+      <w:r>
+        <w:rPr>
+          <w:lang w:val="en-US"/>
+        </w:rPr>
+        <w:t>result = author_id</w:t>
+      </w:r>
+    </w:p>
+    <w:p>
+      <w:pPr>
+        <w:rPr>
+          <w:lang w:val="en-US"/>
+        </w:rPr>
+      </w:pPr>
+      <w:r>
+        <w:rPr>
+          <w:lang w:val="en-US"/>
+        </w:rPr>
+        <w:t xml:space="preserve">author _id -&gt; author_first_name: result = </w:t>
+      </w:r>
+      <w:proofErr w:type="spellStart"/>
+      <w:r>
+        <w:rPr>
+          <w:lang w:val="en-US"/>
+        </w:rPr>
+        <w:t>author_id</w:t>
+      </w:r>
+      <w:proofErr w:type="spellEnd"/>
+      <w:r>
+        <w:rPr>
+          <w:lang w:val="en-US"/>
+        </w:rPr>
+        <w:t xml:space="preserve">, </w:t>
+      </w:r>
+      <w:proofErr w:type="spellStart"/>
+      <w:r>
+        <w:rPr>
+          <w:lang w:val="en-US"/>
+        </w:rPr>
+        <w:t>author_</w:t>
+      </w:r>
+      <w:r>
+        <w:rPr>
+          <w:lang w:val="en-US"/>
+        </w:rPr>
+        <w:t>name</w:t>
+      </w:r>
+      <w:proofErr w:type="spellEnd"/>
+    </w:p>
+    <w:p>
+      <w:pPr>
+        <w:rPr>
+          <w:lang w:val="en-US"/>
+        </w:rPr>
+      </w:pPr>
+      <w:r>
+        <w:rPr>
+          <w:lang w:val="en-US"/>
+        </w:rPr>
+        <w:t>(</w:t>
+      </w:r>
+      <w:proofErr w:type="spellStart"/>
+      <w:proofErr w:type="gramStart"/>
+      <w:r>
+        <w:rPr>
+          <w:lang w:val="en-US"/>
+        </w:rPr>
+        <w:t>author</w:t>
+      </w:r>
+      <w:proofErr w:type="gramEnd"/>
+      <w:r>
+        <w:rPr>
+          <w:lang w:val="en-US"/>
+        </w:rPr>
+        <w:t>_id</w:t>
+      </w:r>
+      <w:proofErr w:type="spellEnd"/>
+      <w:r>
+        <w:rPr>
+          <w:lang w:val="en-US"/>
+        </w:rPr>
         <w:t>)</w:t>
       </w:r>
       <w:r>
@@ -2159,20 +2587,52 @@
         <w:rPr>
           <w:lang w:val="en-US"/>
         </w:rPr>
-        <w:t xml:space="preserve"> = (genre_id, </w:t>
+        <w:t xml:space="preserve"> = (</w:t>
       </w:r>
       <w:proofErr w:type="spellStart"/>
       <w:r>
         <w:rPr>
           <w:lang w:val="en-US"/>
         </w:rPr>
-        <w:t>genre_name</w:t>
+        <w:t>autho</w:t>
+      </w:r>
+      <w:r>
+        <w:rPr>
+          <w:lang w:val="en-US"/>
+        </w:rPr>
+        <w:t>r</w:t>
+      </w:r>
+      <w:r>
+        <w:rPr>
+          <w:lang w:val="en-US"/>
+        </w:rPr>
+        <w:t>_id</w:t>
       </w:r>
       <w:proofErr w:type="spellEnd"/>
       <w:r>
         <w:rPr>
           <w:lang w:val="en-US"/>
         </w:rPr>
+        <w:t xml:space="preserve">, </w:t>
+      </w:r>
+      <w:proofErr w:type="spellStart"/>
+      <w:r>
+        <w:rPr>
+          <w:lang w:val="en-US"/>
+        </w:rPr>
+        <w:t>author_</w:t>
+      </w:r>
+      <w:r>
+        <w:rPr>
+          <w:lang w:val="en-US"/>
+        </w:rPr>
+        <w:t>name</w:t>
+      </w:r>
+      <w:proofErr w:type="spellEnd"/>
+      <w:r>
+        <w:rPr>
+          <w:lang w:val="en-US"/>
+        </w:rPr>
         <w:t>)</w:t>
       </w:r>
     </w:p>
@@ -2182,6 +2642,13 @@
           <w:lang w:val="en-US"/>
         </w:rPr>
       </w:pPr>
+    </w:p>
+    <w:p>
+      <w:pPr>
+        <w:rPr>
+          <w:lang w:val="en-US"/>
+        </w:rPr>
+      </w:pPr>
       <w:proofErr w:type="gramStart"/>
       <w:r>
         <w:rPr>
@@ -2194,57 +2661,45 @@
         <w:rPr>
           <w:lang w:val="en-US"/>
         </w:rPr>
-        <w:t xml:space="preserve"> we find that </w:t>
-      </w:r>
-      <w:proofErr w:type="spellStart"/>
-      <w:r>
-        <w:rPr>
-          <w:lang w:val="en-US"/>
-        </w:rPr>
-        <w:t>genre_</w:t>
-      </w:r>
-      <w:r>
-        <w:rPr>
-          <w:lang w:val="en-US"/>
-        </w:rPr>
-        <w:t>name</w:t>
-      </w:r>
-      <w:proofErr w:type="spellEnd"/>
-      <w:r>
-        <w:rPr>
-          <w:lang w:val="en-US"/>
-        </w:rPr>
-        <w:t xml:space="preserve"> is a superkey for the </w:t>
-      </w:r>
-      <w:r>
-        <w:rPr>
-          <w:lang w:val="en-US"/>
-        </w:rPr>
-        <w:t>genre</w:t>
-      </w:r>
-      <w:r>
-        <w:rPr>
-          <w:lang w:val="en-US"/>
-        </w:rPr>
-        <w:t xml:space="preserve"> relation. As </w:t>
-      </w:r>
-      <w:r>
-        <w:rPr>
-          <w:lang w:val="en-US"/>
-        </w:rPr>
-        <w:t>for all</w:t>
-      </w:r>
-      <w:r>
-        <w:rPr>
-          <w:lang w:val="en-US"/>
-        </w:rPr>
-        <w:t xml:space="preserve"> nontrivial functional dependencies</w:t>
-      </w:r>
-      <w:r>
-        <w:rPr>
-          <w:lang w:val="en-US"/>
-        </w:rPr>
-        <w:t>,</w:t>
+        <w:t xml:space="preserve"> we find that author_id is a superkey for the </w:t>
+      </w:r>
+      <w:r>
+        <w:rPr>
+          <w:lang w:val="en-US"/>
+        </w:rPr>
+        <w:t>author</w:t>
+      </w:r>
+      <w:r>
+        <w:rPr>
+          <w:lang w:val="en-US"/>
+        </w:rPr>
+        <w:t>s</w:t>
+      </w:r>
+      <w:r>
+        <w:rPr>
+          <w:lang w:val="en-US"/>
+        </w:rPr>
+        <w:t xml:space="preserve"> relation. As for all nontrivial functional dependencies, </w:t>
+      </w:r>
+      <w:r>
+        <w:rPr>
+          <w:rFonts w:cstheme="minorHAnsi"/>
+          <w:lang w:val="en-US"/>
+        </w:rPr>
+        <w:t>α</w:t>
+      </w:r>
+      <w:r>
+        <w:rPr>
+          <w:lang w:val="en-US"/>
+        </w:rPr>
+        <w:t xml:space="preserve"> -&gt; </w:t>
+      </w:r>
+      <w:r>
+        <w:rPr>
+          <w:rFonts w:cstheme="minorHAnsi"/>
+          <w:lang w:val="en-US"/>
+        </w:rPr>
+        <w:t>β,</w:t>
       </w:r>
       <w:r>
         <w:rPr>
@@ -2257,57 +2712,13 @@
           <w:rFonts w:cstheme="minorHAnsi"/>
           <w:lang w:val="en-US"/>
         </w:rPr>
-        <w:t>α</w:t>
-      </w:r>
-      <w:r>
-        <w:rPr>
-          <w:lang w:val="en-US"/>
-        </w:rPr>
-        <w:t xml:space="preserve"> -&gt; </w:t>
-      </w:r>
-      <w:r>
-        <w:rPr>
-          <w:rFonts w:cstheme="minorHAnsi"/>
-          <w:lang w:val="en-US"/>
-        </w:rPr>
-        <w:t>β,</w:t>
-      </w:r>
-      <w:r>
-        <w:rPr>
-          <w:lang w:val="en-US"/>
-        </w:rPr>
-        <w:t xml:space="preserve"> </w:t>
-      </w:r>
-      <w:r>
-        <w:rPr>
-          <w:rFonts w:cstheme="minorHAnsi"/>
-          <w:lang w:val="en-US"/>
-        </w:rPr>
         <w:t>α is a</w:t>
       </w:r>
       <w:r>
         <w:rPr>
           <w:lang w:val="en-US"/>
         </w:rPr>
-        <w:t xml:space="preserve"> superkey for the </w:t>
-      </w:r>
-      <w:r>
-        <w:rPr>
-          <w:lang w:val="en-US"/>
-        </w:rPr>
-        <w:t>r</w:t>
-      </w:r>
-      <w:r>
-        <w:rPr>
-          <w:lang w:val="en-US"/>
-        </w:rPr>
-        <w:t xml:space="preserve">elation, the </w:t>
-      </w:r>
-      <w:r>
-        <w:rPr>
-          <w:lang w:val="en-US"/>
-        </w:rPr>
-        <w:t>genre</w:t>
+        <w:t xml:space="preserve"> superkey for the relation, the author</w:t>
       </w:r>
       <w:r>
         <w:rPr>
@@ -2335,291 +2746,6 @@
           <w:lang w:val="en-US"/>
         </w:rPr>
       </w:pPr>
-      <w:r>
-        <w:rPr>
-          <w:lang w:val="en-US"/>
-        </w:rPr>
-        <w:t>The following are the set of nontrivial functional dependencies for the author</w:t>
-      </w:r>
-      <w:r>
-        <w:rPr>
-          <w:lang w:val="en-US"/>
-        </w:rPr>
-        <w:t>s</w:t>
-      </w:r>
-      <w:r>
-        <w:rPr>
-          <w:lang w:val="en-US"/>
-        </w:rPr>
-        <w:t xml:space="preserve"> relation:</w:t>
-      </w:r>
-    </w:p>
-    <w:p>
-      <w:pPr>
-        <w:rPr>
-          <w:lang w:val="en-US"/>
-        </w:rPr>
-      </w:pPr>
-      <w:r>
-        <w:rPr>
-          <w:lang w:val="en-US"/>
-        </w:rPr>
-        <w:t>F = {</w:t>
-      </w:r>
-    </w:p>
-    <w:p>
-      <w:pPr>
-        <w:rPr>
-          <w:lang w:val="en-US"/>
-        </w:rPr>
-      </w:pPr>
-      <w:r>
-        <w:rPr>
-          <w:lang w:val="en-US"/>
-        </w:rPr>
-        <w:t>author_id -&gt; author_first_name</w:t>
-      </w:r>
-    </w:p>
-    <w:p>
-      <w:pPr>
-        <w:rPr>
-          <w:lang w:val="en-US"/>
-        </w:rPr>
-      </w:pPr>
-      <w:r>
-        <w:rPr>
-          <w:lang w:val="en-US"/>
-        </w:rPr>
-        <w:t>author_id -&gt; author_last_name }</w:t>
-      </w:r>
-    </w:p>
-    <w:p>
-      <w:pPr>
-        <w:rPr>
-          <w:lang w:val="en-US"/>
-        </w:rPr>
-      </w:pPr>
-      <w:r>
-        <w:rPr>
-          <w:lang w:val="en-US"/>
-        </w:rPr>
-        <w:t>author_id is the sole key in each nontrivial functional dependency. To examine whether author_id is a superkey for the relation, we determine (author_id)</w:t>
-      </w:r>
-      <w:r>
-        <w:rPr>
-          <w:vertAlign w:val="superscript"/>
-          <w:lang w:val="en-US"/>
-        </w:rPr>
-        <w:t>+</w:t>
-      </w:r>
-      <w:r>
-        <w:rPr>
-          <w:lang w:val="en-US"/>
-        </w:rPr>
-        <w:t xml:space="preserve">, the closure of </w:t>
-      </w:r>
-      <w:proofErr w:type="spellStart"/>
-      <w:r>
-        <w:rPr>
-          <w:lang w:val="en-US"/>
-        </w:rPr>
-        <w:t>author_id</w:t>
-      </w:r>
-      <w:proofErr w:type="spellEnd"/>
-      <w:r>
-        <w:rPr>
-          <w:lang w:val="en-US"/>
-        </w:rPr>
-        <w:t xml:space="preserve"> under F:</w:t>
-      </w:r>
-    </w:p>
-    <w:p>
-      <w:pPr>
-        <w:rPr>
-          <w:lang w:val="en-US"/>
-        </w:rPr>
-      </w:pPr>
-      <w:r>
-        <w:rPr>
-          <w:lang w:val="en-US"/>
-        </w:rPr>
-        <w:t>result = author_id</w:t>
-      </w:r>
-    </w:p>
-    <w:p>
-      <w:pPr>
-        <w:rPr>
-          <w:lang w:val="en-US"/>
-        </w:rPr>
-      </w:pPr>
-      <w:r>
-        <w:rPr>
-          <w:lang w:val="en-US"/>
-        </w:rPr>
-        <w:t>author _id -&gt; author_first_name: result = author_id, author_first_name</w:t>
-      </w:r>
-    </w:p>
-    <w:p>
-      <w:pPr>
-        <w:rPr>
-          <w:lang w:val="en-US"/>
-        </w:rPr>
-      </w:pPr>
-      <w:r>
-        <w:rPr>
-          <w:lang w:val="en-US"/>
-        </w:rPr>
-        <w:t>author _id -&gt; author_last_name: result = author_id, author_first_name, author_last_name</w:t>
-      </w:r>
-    </w:p>
-    <w:p>
-      <w:pPr>
-        <w:rPr>
-          <w:lang w:val="en-US"/>
-        </w:rPr>
-      </w:pPr>
-      <w:r>
-        <w:rPr>
-          <w:lang w:val="en-US"/>
-        </w:rPr>
-        <w:t>(</w:t>
-      </w:r>
-      <w:proofErr w:type="gramStart"/>
-      <w:r>
-        <w:rPr>
-          <w:lang w:val="en-US"/>
-        </w:rPr>
-        <w:t>author</w:t>
-      </w:r>
-      <w:proofErr w:type="gramEnd"/>
-      <w:r>
-        <w:rPr>
-          <w:lang w:val="en-US"/>
-        </w:rPr>
-        <w:t>_id)</w:t>
-      </w:r>
-      <w:r>
-        <w:rPr>
-          <w:vertAlign w:val="superscript"/>
-          <w:lang w:val="en-US"/>
-        </w:rPr>
-        <w:t>+</w:t>
-      </w:r>
-      <w:r>
-        <w:rPr>
-          <w:lang w:val="en-US"/>
-        </w:rPr>
-        <w:t xml:space="preserve"> = (autho</w:t>
-      </w:r>
-      <w:r>
-        <w:rPr>
-          <w:lang w:val="en-US"/>
-        </w:rPr>
-        <w:t>r</w:t>
-      </w:r>
-      <w:r>
-        <w:rPr>
-          <w:lang w:val="en-US"/>
-        </w:rPr>
-        <w:t>_id, author_first_name, author_last_name)</w:t>
-      </w:r>
-    </w:p>
-    <w:p>
-      <w:pPr>
-        <w:rPr>
-          <w:lang w:val="en-US"/>
-        </w:rPr>
-      </w:pPr>
-    </w:p>
-    <w:p>
-      <w:pPr>
-        <w:rPr>
-          <w:lang w:val="en-US"/>
-        </w:rPr>
-      </w:pPr>
-      <w:proofErr w:type="gramStart"/>
-      <w:r>
-        <w:rPr>
-          <w:lang w:val="en-US"/>
-        </w:rPr>
-        <w:t>Thus</w:t>
-      </w:r>
-      <w:proofErr w:type="gramEnd"/>
-      <w:r>
-        <w:rPr>
-          <w:lang w:val="en-US"/>
-        </w:rPr>
-        <w:t xml:space="preserve"> we find that author_id is a superkey for the </w:t>
-      </w:r>
-      <w:r>
-        <w:rPr>
-          <w:lang w:val="en-US"/>
-        </w:rPr>
-        <w:t>author</w:t>
-      </w:r>
-      <w:r>
-        <w:rPr>
-          <w:lang w:val="en-US"/>
-        </w:rPr>
-        <w:t>s</w:t>
-      </w:r>
-      <w:r>
-        <w:rPr>
-          <w:lang w:val="en-US"/>
-        </w:rPr>
-        <w:t xml:space="preserve"> relation. As for all nontrivial functional dependencies, </w:t>
-      </w:r>
-      <w:r>
-        <w:rPr>
-          <w:rFonts w:cstheme="minorHAnsi"/>
-          <w:lang w:val="en-US"/>
-        </w:rPr>
-        <w:t>α</w:t>
-      </w:r>
-      <w:r>
-        <w:rPr>
-          <w:lang w:val="en-US"/>
-        </w:rPr>
-        <w:t xml:space="preserve"> -&gt; </w:t>
-      </w:r>
-      <w:r>
-        <w:rPr>
-          <w:rFonts w:cstheme="minorHAnsi"/>
-          <w:lang w:val="en-US"/>
-        </w:rPr>
-        <w:t>β,</w:t>
-      </w:r>
-      <w:r>
-        <w:rPr>
-          <w:lang w:val="en-US"/>
-        </w:rPr>
-        <w:t xml:space="preserve"> </w:t>
-      </w:r>
-      <w:r>
-        <w:rPr>
-          <w:rFonts w:cstheme="minorHAnsi"/>
-          <w:lang w:val="en-US"/>
-        </w:rPr>
-        <w:t>α is a</w:t>
-      </w:r>
-      <w:r>
-        <w:rPr>
-          <w:lang w:val="en-US"/>
-        </w:rPr>
-        <w:t xml:space="preserve"> superkey for the relation, the author</w:t>
-      </w:r>
-      <w:r>
-        <w:rPr>
-          <w:lang w:val="en-US"/>
-        </w:rPr>
-        <w:t>s</w:t>
-      </w:r>
-      <w:r>
-        <w:rPr>
-          <w:lang w:val="en-US"/>
-        </w:rPr>
-        <w:t xml:space="preserve"> relation is thus in BCNF. </w:t>
-      </w:r>
     </w:p>
     <w:p>
       <w:pPr>
@@ -6114,46 +6240,11 @@
         </w:rPr>
         <w:t xml:space="preserve"> </w:t>
       </w:r>
-    </w:p>
-    <w:p>
-      <w:pPr>
-        <w:rPr>
-          <w:lang w:val="en-US"/>
-        </w:rPr>
-      </w:pPr>
-    </w:p>
-    <w:p>
-      <w:pPr>
-        <w:rPr>
-          <w:lang w:val="en-US"/>
-        </w:rPr>
-      </w:pPr>
-    </w:p>
-    <w:p>
-      <w:pPr>
-        <w:rPr>
-          <w:lang w:val="en-US"/>
-        </w:rPr>
-      </w:pPr>
-    </w:p>
-    <w:p>
-      <w:pPr>
-        <w:rPr>
-          <w:lang w:val="en-US"/>
-        </w:rPr>
-      </w:pPr>
-    </w:p>
-    <w:p>
-      <w:pPr>
-        <w:rPr>
-          <w:lang w:val="en-US"/>
-        </w:rPr>
-      </w:pPr>
-      <w:r>
-        <w:rPr>
-          <w:lang w:val="en-US"/>
-        </w:rPr>
-        <w:t>michaelxdquach@gmail.com</w:t>
+      <w:r>
+        <w:rPr>
+          <w:lang w:val="en-US"/>
+        </w:rPr>
+        <w:t>In addition, as each relation was already originally in BCNF, we can assert that each relation is lossless and dependency preserving – these relations were never decomposed.</w:t>
       </w:r>
     </w:p>
     <w:p>

</xml_diff>